<commit_message>
add final version for wet hw
</commit_message>
<xml_diff>
--- a/hw3/py/report_final.docx
+++ b/hw3/py/report_final.docx
@@ -20,31 +20,24 @@
         </w:rPr>
       </w:pPr>
     </w:p>
+    <w:p/>
+    <w:p/>
     <w:p>
       <w:pPr>
         <w:pStyle w:val="Title"/>
+        <w:jc w:val="center"/>
         <w:rPr>
           <w:sz w:val="44"/>
           <w:szCs w:val="44"/>
         </w:rPr>
       </w:pPr>
-    </w:p>
-    <w:p/>
-    <w:p/>
-    <w:p/>
-    <w:p/>
-    <w:p/>
-    <w:p/>
-    <w:p/>
-    <w:p/>
-    <w:p>
-      <w:pPr>
-        <w:pStyle w:val="Title"/>
+      <w:r>
         <w:rPr>
           <w:sz w:val="44"/>
           <w:szCs w:val="44"/>
         </w:rPr>
-      </w:pPr>
+        <w:t>Alexander Shender 328626114</w:t>
+      </w:r>
     </w:p>
     <w:p>
       <w:pPr>
@@ -60,45 +53,992 @@
           <w:sz w:val="44"/>
           <w:szCs w:val="44"/>
         </w:rPr>
-        <w:t>Alexander Shender 328626114</w:t>
-      </w:r>
-    </w:p>
-    <w:p>
-      <w:pPr>
-        <w:pStyle w:val="Title"/>
-        <w:jc w:val="center"/>
-        <w:rPr>
-          <w:sz w:val="44"/>
-          <w:szCs w:val="44"/>
-        </w:rPr>
-      </w:pPr>
-      <w:r>
-        <w:rPr>
-          <w:sz w:val="44"/>
-          <w:szCs w:val="44"/>
-        </w:rPr>
         <w:t>Eliran Cohen 204187801</w:t>
       </w:r>
     </w:p>
     <w:p/>
+    <w:p/>
+    <w:p/>
+    <w:p/>
+    <w:p/>
+    <w:sdt>
+      <w:sdtPr>
+        <w:id w:val="1417058436"/>
+        <w:docPartObj>
+          <w:docPartGallery w:val="Table of Contents"/>
+          <w:docPartUnique/>
+        </w:docPartObj>
+      </w:sdtPr>
+      <w:sdtEndPr>
+        <w:rPr>
+          <w:rFonts w:asciiTheme="minorHAnsi" w:eastAsiaTheme="minorHAnsi" w:hAnsiTheme="minorHAnsi" w:cstheme="minorBidi"/>
+          <w:b/>
+          <w:bCs/>
+          <w:noProof/>
+          <w:color w:val="auto"/>
+          <w:sz w:val="22"/>
+          <w:szCs w:val="22"/>
+          <w:lang w:bidi="he-IL"/>
+        </w:rPr>
+      </w:sdtEndPr>
+      <w:sdtContent>
+        <w:p>
+          <w:pPr>
+            <w:pStyle w:val="TOCHeading"/>
+          </w:pPr>
+          <w:r>
+            <w:t>Contents</w:t>
+          </w:r>
+        </w:p>
+        <w:p>
+          <w:pPr>
+            <w:pStyle w:val="TOC1"/>
+            <w:tabs>
+              <w:tab w:val="right" w:leader="dot" w:pos="9350"/>
+            </w:tabs>
+            <w:rPr>
+              <w:rFonts w:eastAsiaTheme="minorEastAsia"/>
+              <w:noProof/>
+            </w:rPr>
+          </w:pPr>
+          <w:r>
+            <w:fldChar w:fldCharType="begin"/>
+          </w:r>
+          <w:r>
+            <w:instrText xml:space="preserve"> TOC \o "1-3" \h \z \u </w:instrText>
+          </w:r>
+          <w:r>
+            <w:fldChar w:fldCharType="separate"/>
+          </w:r>
+          <w:hyperlink w:anchor="_Toc73953343" w:history="1">
+            <w:r>
+              <w:rPr>
+                <w:rStyle w:val="Hyperlink"/>
+                <w:noProof/>
+              </w:rPr>
+              <w:t>Part 0.</w:t>
+            </w:r>
+            <w:r>
+              <w:rPr>
+                <w:noProof/>
+                <w:webHidden/>
+              </w:rPr>
+              <w:tab/>
+            </w:r>
+            <w:r>
+              <w:rPr>
+                <w:noProof/>
+                <w:webHidden/>
+              </w:rPr>
+              <w:fldChar w:fldCharType="begin"/>
+            </w:r>
+            <w:r>
+              <w:rPr>
+                <w:noProof/>
+                <w:webHidden/>
+              </w:rPr>
+              <w:instrText xml:space="preserve"> PAGEREF _Toc73953343 \h </w:instrText>
+            </w:r>
+            <w:r>
+              <w:rPr>
+                <w:noProof/>
+                <w:webHidden/>
+              </w:rPr>
+            </w:r>
+            <w:r>
+              <w:rPr>
+                <w:noProof/>
+                <w:webHidden/>
+              </w:rPr>
+              <w:fldChar w:fldCharType="separate"/>
+            </w:r>
+            <w:r>
+              <w:rPr>
+                <w:noProof/>
+                <w:webHidden/>
+              </w:rPr>
+              <w:t>2</w:t>
+            </w:r>
+            <w:r>
+              <w:rPr>
+                <w:noProof/>
+                <w:webHidden/>
+              </w:rPr>
+              <w:fldChar w:fldCharType="end"/>
+            </w:r>
+          </w:hyperlink>
+        </w:p>
+        <w:p>
+          <w:pPr>
+            <w:pStyle w:val="TOC2"/>
+            <w:tabs>
+              <w:tab w:val="right" w:leader="dot" w:pos="9350"/>
+            </w:tabs>
+            <w:rPr>
+              <w:rFonts w:eastAsiaTheme="minorEastAsia"/>
+              <w:noProof/>
+            </w:rPr>
+          </w:pPr>
+          <w:hyperlink w:anchor="_Toc73953344" w:history="1">
+            <w:r>
+              <w:rPr>
+                <w:rStyle w:val="Hyperlink"/>
+                <w:noProof/>
+              </w:rPr>
+              <w:t>Question 1.</w:t>
+            </w:r>
+            <w:r>
+              <w:rPr>
+                <w:noProof/>
+                <w:webHidden/>
+              </w:rPr>
+              <w:tab/>
+            </w:r>
+            <w:r>
+              <w:rPr>
+                <w:noProof/>
+                <w:webHidden/>
+              </w:rPr>
+              <w:fldChar w:fldCharType="begin"/>
+            </w:r>
+            <w:r>
+              <w:rPr>
+                <w:noProof/>
+                <w:webHidden/>
+              </w:rPr>
+              <w:instrText xml:space="preserve"> PAGEREF _Toc73953344 \h </w:instrText>
+            </w:r>
+            <w:r>
+              <w:rPr>
+                <w:noProof/>
+                <w:webHidden/>
+              </w:rPr>
+            </w:r>
+            <w:r>
+              <w:rPr>
+                <w:noProof/>
+                <w:webHidden/>
+              </w:rPr>
+              <w:fldChar w:fldCharType="separate"/>
+            </w:r>
+            <w:r>
+              <w:rPr>
+                <w:noProof/>
+                <w:webHidden/>
+              </w:rPr>
+              <w:t>2</w:t>
+            </w:r>
+            <w:r>
+              <w:rPr>
+                <w:noProof/>
+                <w:webHidden/>
+              </w:rPr>
+              <w:fldChar w:fldCharType="end"/>
+            </w:r>
+          </w:hyperlink>
+        </w:p>
+        <w:p>
+          <w:pPr>
+            <w:pStyle w:val="TOC2"/>
+            <w:tabs>
+              <w:tab w:val="right" w:leader="dot" w:pos="9350"/>
+            </w:tabs>
+            <w:rPr>
+              <w:rFonts w:eastAsiaTheme="minorEastAsia"/>
+              <w:noProof/>
+            </w:rPr>
+          </w:pPr>
+          <w:hyperlink w:anchor="_Toc73953345" w:history="1">
+            <w:r>
+              <w:rPr>
+                <w:rStyle w:val="Hyperlink"/>
+                <w:noProof/>
+              </w:rPr>
+              <w:t>Question 2.</w:t>
+            </w:r>
+            <w:r>
+              <w:rPr>
+                <w:noProof/>
+                <w:webHidden/>
+              </w:rPr>
+              <w:tab/>
+            </w:r>
+            <w:r>
+              <w:rPr>
+                <w:noProof/>
+                <w:webHidden/>
+              </w:rPr>
+              <w:fldChar w:fldCharType="begin"/>
+            </w:r>
+            <w:r>
+              <w:rPr>
+                <w:noProof/>
+                <w:webHidden/>
+              </w:rPr>
+              <w:instrText xml:space="preserve"> PAGEREF _Toc73953345 \h </w:instrText>
+            </w:r>
+            <w:r>
+              <w:rPr>
+                <w:noProof/>
+                <w:webHidden/>
+              </w:rPr>
+            </w:r>
+            <w:r>
+              <w:rPr>
+                <w:noProof/>
+                <w:webHidden/>
+              </w:rPr>
+              <w:fldChar w:fldCharType="separate"/>
+            </w:r>
+            <w:r>
+              <w:rPr>
+                <w:noProof/>
+                <w:webHidden/>
+              </w:rPr>
+              <w:t>3</w:t>
+            </w:r>
+            <w:r>
+              <w:rPr>
+                <w:noProof/>
+                <w:webHidden/>
+              </w:rPr>
+              <w:fldChar w:fldCharType="end"/>
+            </w:r>
+          </w:hyperlink>
+        </w:p>
+        <w:p>
+          <w:pPr>
+            <w:pStyle w:val="TOC1"/>
+            <w:tabs>
+              <w:tab w:val="right" w:leader="dot" w:pos="9350"/>
+            </w:tabs>
+            <w:rPr>
+              <w:rFonts w:eastAsiaTheme="minorEastAsia"/>
+              <w:noProof/>
+            </w:rPr>
+          </w:pPr>
+          <w:hyperlink w:anchor="_Toc73953346" w:history="1">
+            <w:r>
+              <w:rPr>
+                <w:rStyle w:val="Hyperlink"/>
+                <w:noProof/>
+              </w:rPr>
+              <w:t>Part 1.</w:t>
+            </w:r>
+            <w:r>
+              <w:rPr>
+                <w:noProof/>
+                <w:webHidden/>
+              </w:rPr>
+              <w:tab/>
+            </w:r>
+            <w:r>
+              <w:rPr>
+                <w:noProof/>
+                <w:webHidden/>
+              </w:rPr>
+              <w:fldChar w:fldCharType="begin"/>
+            </w:r>
+            <w:r>
+              <w:rPr>
+                <w:noProof/>
+                <w:webHidden/>
+              </w:rPr>
+              <w:instrText xml:space="preserve"> PAGEREF _Toc73953346 \h </w:instrText>
+            </w:r>
+            <w:r>
+              <w:rPr>
+                <w:noProof/>
+                <w:webHidden/>
+              </w:rPr>
+            </w:r>
+            <w:r>
+              <w:rPr>
+                <w:noProof/>
+                <w:webHidden/>
+              </w:rPr>
+              <w:fldChar w:fldCharType="separate"/>
+            </w:r>
+            <w:r>
+              <w:rPr>
+                <w:noProof/>
+                <w:webHidden/>
+              </w:rPr>
+              <w:t>4</w:t>
+            </w:r>
+            <w:r>
+              <w:rPr>
+                <w:noProof/>
+                <w:webHidden/>
+              </w:rPr>
+              <w:fldChar w:fldCharType="end"/>
+            </w:r>
+          </w:hyperlink>
+        </w:p>
+        <w:p>
+          <w:pPr>
+            <w:pStyle w:val="TOC2"/>
+            <w:tabs>
+              <w:tab w:val="right" w:leader="dot" w:pos="9350"/>
+            </w:tabs>
+            <w:rPr>
+              <w:rFonts w:eastAsiaTheme="minorEastAsia"/>
+              <w:noProof/>
+            </w:rPr>
+          </w:pPr>
+          <w:hyperlink w:anchor="_Toc73953347" w:history="1">
+            <w:r>
+              <w:rPr>
+                <w:rStyle w:val="Hyperlink"/>
+                <w:noProof/>
+              </w:rPr>
+              <w:t>Question 3+4.</w:t>
+            </w:r>
+            <w:r>
+              <w:rPr>
+                <w:noProof/>
+                <w:webHidden/>
+              </w:rPr>
+              <w:tab/>
+            </w:r>
+            <w:r>
+              <w:rPr>
+                <w:noProof/>
+                <w:webHidden/>
+              </w:rPr>
+              <w:fldChar w:fldCharType="begin"/>
+            </w:r>
+            <w:r>
+              <w:rPr>
+                <w:noProof/>
+                <w:webHidden/>
+              </w:rPr>
+              <w:instrText xml:space="preserve"> PAGEREF _Toc73953347 \h </w:instrText>
+            </w:r>
+            <w:r>
+              <w:rPr>
+                <w:noProof/>
+                <w:webHidden/>
+              </w:rPr>
+            </w:r>
+            <w:r>
+              <w:rPr>
+                <w:noProof/>
+                <w:webHidden/>
+              </w:rPr>
+              <w:fldChar w:fldCharType="separate"/>
+            </w:r>
+            <w:r>
+              <w:rPr>
+                <w:noProof/>
+                <w:webHidden/>
+              </w:rPr>
+              <w:t>4</w:t>
+            </w:r>
+            <w:r>
+              <w:rPr>
+                <w:noProof/>
+                <w:webHidden/>
+              </w:rPr>
+              <w:fldChar w:fldCharType="end"/>
+            </w:r>
+          </w:hyperlink>
+        </w:p>
+        <w:p>
+          <w:pPr>
+            <w:pStyle w:val="TOC1"/>
+            <w:tabs>
+              <w:tab w:val="right" w:leader="dot" w:pos="9350"/>
+            </w:tabs>
+            <w:rPr>
+              <w:rFonts w:eastAsiaTheme="minorEastAsia"/>
+              <w:noProof/>
+            </w:rPr>
+          </w:pPr>
+          <w:hyperlink w:anchor="_Toc73953348" w:history="1">
+            <w:r>
+              <w:rPr>
+                <w:rStyle w:val="Hyperlink"/>
+                <w:noProof/>
+              </w:rPr>
+              <w:t>Part 2.</w:t>
+            </w:r>
+            <w:r>
+              <w:rPr>
+                <w:noProof/>
+                <w:webHidden/>
+              </w:rPr>
+              <w:tab/>
+            </w:r>
+            <w:r>
+              <w:rPr>
+                <w:noProof/>
+                <w:webHidden/>
+              </w:rPr>
+              <w:fldChar w:fldCharType="begin"/>
+            </w:r>
+            <w:r>
+              <w:rPr>
+                <w:noProof/>
+                <w:webHidden/>
+              </w:rPr>
+              <w:instrText xml:space="preserve"> PAGEREF _Toc73953348 \h </w:instrText>
+            </w:r>
+            <w:r>
+              <w:rPr>
+                <w:noProof/>
+                <w:webHidden/>
+              </w:rPr>
+            </w:r>
+            <w:r>
+              <w:rPr>
+                <w:noProof/>
+                <w:webHidden/>
+              </w:rPr>
+              <w:fldChar w:fldCharType="separate"/>
+            </w:r>
+            <w:r>
+              <w:rPr>
+                <w:noProof/>
+                <w:webHidden/>
+              </w:rPr>
+              <w:t>5</w:t>
+            </w:r>
+            <w:r>
+              <w:rPr>
+                <w:noProof/>
+                <w:webHidden/>
+              </w:rPr>
+              <w:fldChar w:fldCharType="end"/>
+            </w:r>
+          </w:hyperlink>
+        </w:p>
+        <w:p>
+          <w:pPr>
+            <w:pStyle w:val="TOC2"/>
+            <w:tabs>
+              <w:tab w:val="right" w:leader="dot" w:pos="9350"/>
+            </w:tabs>
+            <w:rPr>
+              <w:rFonts w:eastAsiaTheme="minorEastAsia"/>
+              <w:noProof/>
+            </w:rPr>
+          </w:pPr>
+          <w:hyperlink w:anchor="_Toc73953349" w:history="1">
+            <w:r>
+              <w:rPr>
+                <w:rStyle w:val="Hyperlink"/>
+                <w:noProof/>
+              </w:rPr>
+              <w:t>Question 5+6.</w:t>
+            </w:r>
+            <w:r>
+              <w:rPr>
+                <w:noProof/>
+                <w:webHidden/>
+              </w:rPr>
+              <w:tab/>
+            </w:r>
+            <w:r>
+              <w:rPr>
+                <w:noProof/>
+                <w:webHidden/>
+              </w:rPr>
+              <w:fldChar w:fldCharType="begin"/>
+            </w:r>
+            <w:r>
+              <w:rPr>
+                <w:noProof/>
+                <w:webHidden/>
+              </w:rPr>
+              <w:instrText xml:space="preserve"> PAGEREF _Toc73953349 \h </w:instrText>
+            </w:r>
+            <w:r>
+              <w:rPr>
+                <w:noProof/>
+                <w:webHidden/>
+              </w:rPr>
+            </w:r>
+            <w:r>
+              <w:rPr>
+                <w:noProof/>
+                <w:webHidden/>
+              </w:rPr>
+              <w:fldChar w:fldCharType="separate"/>
+            </w:r>
+            <w:r>
+              <w:rPr>
+                <w:noProof/>
+                <w:webHidden/>
+              </w:rPr>
+              <w:t>5</w:t>
+            </w:r>
+            <w:r>
+              <w:rPr>
+                <w:noProof/>
+                <w:webHidden/>
+              </w:rPr>
+              <w:fldChar w:fldCharType="end"/>
+            </w:r>
+          </w:hyperlink>
+        </w:p>
+        <w:p>
+          <w:pPr>
+            <w:pStyle w:val="TOC2"/>
+            <w:tabs>
+              <w:tab w:val="right" w:leader="dot" w:pos="9350"/>
+            </w:tabs>
+            <w:rPr>
+              <w:rFonts w:eastAsiaTheme="minorEastAsia"/>
+              <w:noProof/>
+            </w:rPr>
+          </w:pPr>
+          <w:hyperlink w:anchor="_Toc73953350" w:history="1">
+            <w:r>
+              <w:rPr>
+                <w:rStyle w:val="Hyperlink"/>
+                <w:noProof/>
+              </w:rPr>
+              <w:t>Question 7.</w:t>
+            </w:r>
+            <w:r>
+              <w:rPr>
+                <w:noProof/>
+                <w:webHidden/>
+              </w:rPr>
+              <w:tab/>
+            </w:r>
+            <w:r>
+              <w:rPr>
+                <w:noProof/>
+                <w:webHidden/>
+              </w:rPr>
+              <w:fldChar w:fldCharType="begin"/>
+            </w:r>
+            <w:r>
+              <w:rPr>
+                <w:noProof/>
+                <w:webHidden/>
+              </w:rPr>
+              <w:instrText xml:space="preserve"> PAGEREF _Toc73953350 \h </w:instrText>
+            </w:r>
+            <w:r>
+              <w:rPr>
+                <w:noProof/>
+                <w:webHidden/>
+              </w:rPr>
+            </w:r>
+            <w:r>
+              <w:rPr>
+                <w:noProof/>
+                <w:webHidden/>
+              </w:rPr>
+              <w:fldChar w:fldCharType="separate"/>
+            </w:r>
+            <w:r>
+              <w:rPr>
+                <w:noProof/>
+                <w:webHidden/>
+              </w:rPr>
+              <w:t>6</w:t>
+            </w:r>
+            <w:r>
+              <w:rPr>
+                <w:noProof/>
+                <w:webHidden/>
+              </w:rPr>
+              <w:fldChar w:fldCharType="end"/>
+            </w:r>
+          </w:hyperlink>
+        </w:p>
+        <w:p>
+          <w:pPr>
+            <w:pStyle w:val="TOC2"/>
+            <w:tabs>
+              <w:tab w:val="right" w:leader="dot" w:pos="9350"/>
+            </w:tabs>
+            <w:rPr>
+              <w:rFonts w:eastAsiaTheme="minorEastAsia"/>
+              <w:noProof/>
+            </w:rPr>
+          </w:pPr>
+          <w:hyperlink w:anchor="_Toc73953351" w:history="1">
+            <w:r>
+              <w:rPr>
+                <w:rStyle w:val="Hyperlink"/>
+                <w:noProof/>
+              </w:rPr>
+              <w:t>Question 8.</w:t>
+            </w:r>
+            <w:r>
+              <w:rPr>
+                <w:noProof/>
+                <w:webHidden/>
+              </w:rPr>
+              <w:tab/>
+            </w:r>
+            <w:r>
+              <w:rPr>
+                <w:noProof/>
+                <w:webHidden/>
+              </w:rPr>
+              <w:fldChar w:fldCharType="begin"/>
+            </w:r>
+            <w:r>
+              <w:rPr>
+                <w:noProof/>
+                <w:webHidden/>
+              </w:rPr>
+              <w:instrText xml:space="preserve"> PAGEREF _Toc73953351 \h </w:instrText>
+            </w:r>
+            <w:r>
+              <w:rPr>
+                <w:noProof/>
+                <w:webHidden/>
+              </w:rPr>
+            </w:r>
+            <w:r>
+              <w:rPr>
+                <w:noProof/>
+                <w:webHidden/>
+              </w:rPr>
+              <w:fldChar w:fldCharType="separate"/>
+            </w:r>
+            <w:r>
+              <w:rPr>
+                <w:noProof/>
+                <w:webHidden/>
+              </w:rPr>
+              <w:t>7</w:t>
+            </w:r>
+            <w:r>
+              <w:rPr>
+                <w:noProof/>
+                <w:webHidden/>
+              </w:rPr>
+              <w:fldChar w:fldCharType="end"/>
+            </w:r>
+          </w:hyperlink>
+        </w:p>
+        <w:p>
+          <w:pPr>
+            <w:pStyle w:val="TOC2"/>
+            <w:tabs>
+              <w:tab w:val="right" w:leader="dot" w:pos="9350"/>
+            </w:tabs>
+            <w:rPr>
+              <w:rFonts w:eastAsiaTheme="minorEastAsia"/>
+              <w:noProof/>
+            </w:rPr>
+          </w:pPr>
+          <w:hyperlink w:anchor="_Toc73953352" w:history="1">
+            <w:r>
+              <w:rPr>
+                <w:rStyle w:val="Hyperlink"/>
+                <w:noProof/>
+              </w:rPr>
+              <w:t>Question 9.</w:t>
+            </w:r>
+            <w:r>
+              <w:rPr>
+                <w:noProof/>
+                <w:webHidden/>
+              </w:rPr>
+              <w:tab/>
+            </w:r>
+            <w:r>
+              <w:rPr>
+                <w:noProof/>
+                <w:webHidden/>
+              </w:rPr>
+              <w:fldChar w:fldCharType="begin"/>
+            </w:r>
+            <w:r>
+              <w:rPr>
+                <w:noProof/>
+                <w:webHidden/>
+              </w:rPr>
+              <w:instrText xml:space="preserve"> PAGEREF _Toc73953352 \h </w:instrText>
+            </w:r>
+            <w:r>
+              <w:rPr>
+                <w:noProof/>
+                <w:webHidden/>
+              </w:rPr>
+            </w:r>
+            <w:r>
+              <w:rPr>
+                <w:noProof/>
+                <w:webHidden/>
+              </w:rPr>
+              <w:fldChar w:fldCharType="separate"/>
+            </w:r>
+            <w:r>
+              <w:rPr>
+                <w:noProof/>
+                <w:webHidden/>
+              </w:rPr>
+              <w:t>8</w:t>
+            </w:r>
+            <w:r>
+              <w:rPr>
+                <w:noProof/>
+                <w:webHidden/>
+              </w:rPr>
+              <w:fldChar w:fldCharType="end"/>
+            </w:r>
+          </w:hyperlink>
+        </w:p>
+        <w:p>
+          <w:pPr>
+            <w:pStyle w:val="TOC1"/>
+            <w:tabs>
+              <w:tab w:val="right" w:leader="dot" w:pos="9350"/>
+            </w:tabs>
+            <w:rPr>
+              <w:rFonts w:eastAsiaTheme="minorEastAsia"/>
+              <w:noProof/>
+            </w:rPr>
+          </w:pPr>
+          <w:hyperlink w:anchor="_Toc73953353" w:history="1">
+            <w:r>
+              <w:rPr>
+                <w:rStyle w:val="Hyperlink"/>
+                <w:noProof/>
+              </w:rPr>
+              <w:t>Part 3.</w:t>
+            </w:r>
+            <w:r>
+              <w:rPr>
+                <w:noProof/>
+                <w:webHidden/>
+              </w:rPr>
+              <w:tab/>
+            </w:r>
+            <w:r>
+              <w:rPr>
+                <w:noProof/>
+                <w:webHidden/>
+              </w:rPr>
+              <w:fldChar w:fldCharType="begin"/>
+            </w:r>
+            <w:r>
+              <w:rPr>
+                <w:noProof/>
+                <w:webHidden/>
+              </w:rPr>
+              <w:instrText xml:space="preserve"> PAGEREF _Toc73953353 \h </w:instrText>
+            </w:r>
+            <w:r>
+              <w:rPr>
+                <w:noProof/>
+                <w:webHidden/>
+              </w:rPr>
+            </w:r>
+            <w:r>
+              <w:rPr>
+                <w:noProof/>
+                <w:webHidden/>
+              </w:rPr>
+              <w:fldChar w:fldCharType="separate"/>
+            </w:r>
+            <w:r>
+              <w:rPr>
+                <w:noProof/>
+                <w:webHidden/>
+              </w:rPr>
+              <w:t>9</w:t>
+            </w:r>
+            <w:r>
+              <w:rPr>
+                <w:noProof/>
+                <w:webHidden/>
+              </w:rPr>
+              <w:fldChar w:fldCharType="end"/>
+            </w:r>
+          </w:hyperlink>
+        </w:p>
+        <w:p>
+          <w:pPr>
+            <w:pStyle w:val="TOC2"/>
+            <w:tabs>
+              <w:tab w:val="right" w:leader="dot" w:pos="9350"/>
+            </w:tabs>
+            <w:rPr>
+              <w:rFonts w:eastAsiaTheme="minorEastAsia"/>
+              <w:noProof/>
+            </w:rPr>
+          </w:pPr>
+          <w:hyperlink w:anchor="_Toc73953354" w:history="1">
+            <w:r>
+              <w:rPr>
+                <w:rStyle w:val="Hyperlink"/>
+                <w:noProof/>
+              </w:rPr>
+              <w:t>Question 10:</w:t>
+            </w:r>
+            <w:r>
+              <w:rPr>
+                <w:noProof/>
+                <w:webHidden/>
+              </w:rPr>
+              <w:tab/>
+            </w:r>
+            <w:r>
+              <w:rPr>
+                <w:noProof/>
+                <w:webHidden/>
+              </w:rPr>
+              <w:fldChar w:fldCharType="begin"/>
+            </w:r>
+            <w:r>
+              <w:rPr>
+                <w:noProof/>
+                <w:webHidden/>
+              </w:rPr>
+              <w:instrText xml:space="preserve"> PAGEREF _Toc73953354 \h </w:instrText>
+            </w:r>
+            <w:r>
+              <w:rPr>
+                <w:noProof/>
+                <w:webHidden/>
+              </w:rPr>
+            </w:r>
+            <w:r>
+              <w:rPr>
+                <w:noProof/>
+                <w:webHidden/>
+              </w:rPr>
+              <w:fldChar w:fldCharType="separate"/>
+            </w:r>
+            <w:r>
+              <w:rPr>
+                <w:noProof/>
+                <w:webHidden/>
+              </w:rPr>
+              <w:t>9</w:t>
+            </w:r>
+            <w:r>
+              <w:rPr>
+                <w:noProof/>
+                <w:webHidden/>
+              </w:rPr>
+              <w:fldChar w:fldCharType="end"/>
+            </w:r>
+          </w:hyperlink>
+        </w:p>
+        <w:p>
+          <w:pPr>
+            <w:pStyle w:val="TOC2"/>
+            <w:tabs>
+              <w:tab w:val="right" w:leader="dot" w:pos="9350"/>
+            </w:tabs>
+            <w:rPr>
+              <w:rFonts w:eastAsiaTheme="minorEastAsia"/>
+              <w:noProof/>
+            </w:rPr>
+          </w:pPr>
+          <w:hyperlink w:anchor="_Toc73953355" w:history="1">
+            <w:r>
+              <w:rPr>
+                <w:rStyle w:val="Hyperlink"/>
+                <w:noProof/>
+              </w:rPr>
+              <w:t>Question 11.</w:t>
+            </w:r>
+            <w:r>
+              <w:rPr>
+                <w:noProof/>
+                <w:webHidden/>
+              </w:rPr>
+              <w:tab/>
+            </w:r>
+            <w:r>
+              <w:rPr>
+                <w:noProof/>
+                <w:webHidden/>
+              </w:rPr>
+              <w:fldChar w:fldCharType="begin"/>
+            </w:r>
+            <w:r>
+              <w:rPr>
+                <w:noProof/>
+                <w:webHidden/>
+              </w:rPr>
+              <w:instrText xml:space="preserve"> PAGEREF _Toc73953355 \h </w:instrText>
+            </w:r>
+            <w:r>
+              <w:rPr>
+                <w:noProof/>
+                <w:webHidden/>
+              </w:rPr>
+            </w:r>
+            <w:r>
+              <w:rPr>
+                <w:noProof/>
+                <w:webHidden/>
+              </w:rPr>
+              <w:fldChar w:fldCharType="separate"/>
+            </w:r>
+            <w:r>
+              <w:rPr>
+                <w:noProof/>
+                <w:webHidden/>
+              </w:rPr>
+              <w:t>9</w:t>
+            </w:r>
+            <w:r>
+              <w:rPr>
+                <w:noProof/>
+                <w:webHidden/>
+              </w:rPr>
+              <w:fldChar w:fldCharType="end"/>
+            </w:r>
+          </w:hyperlink>
+        </w:p>
+        <w:p>
+          <w:pPr>
+            <w:rPr>
+              <w:b/>
+              <w:bCs/>
+              <w:noProof/>
+            </w:rPr>
+          </w:pPr>
+          <w:r>
+            <w:rPr>
+              <w:b/>
+              <w:bCs/>
+              <w:noProof/>
+            </w:rPr>
+            <w:fldChar w:fldCharType="end"/>
+          </w:r>
+        </w:p>
+      </w:sdtContent>
+    </w:sdt>
+    <w:p/>
     <w:p>
       <w:r>
         <w:br w:type="page"/>
       </w:r>
     </w:p>
+    <w:p/>
     <w:p>
       <w:pPr>
         <w:pStyle w:val="Heading1"/>
       </w:pPr>
-      <w:r>
-        <w:lastRenderedPageBreak/>
+      <w:bookmarkStart w:id="0" w:name="_Toc73953343"/>
+      <w:r>
         <w:t xml:space="preserve">Part </w:t>
       </w:r>
       <w:r>
         <w:t>0</w:t>
       </w:r>
       <w:r>
-        <w:t xml:space="preserve">. </w:t>
+        <w:t>.</w:t>
+      </w:r>
+      <w:bookmarkEnd w:id="0"/>
+      <w:r>
+        <w:t xml:space="preserve"> </w:t>
       </w:r>
     </w:p>
     <w:p/>
@@ -106,9 +1046,11 @@
       <w:pPr>
         <w:pStyle w:val="Heading2"/>
       </w:pPr>
+      <w:bookmarkStart w:id="1" w:name="_Toc73953344"/>
       <w:r>
         <w:t>Question 1.</w:t>
       </w:r>
+      <w:bookmarkEnd w:id="1"/>
     </w:p>
     <w:p>
       <w:r>
@@ -2350,6 +3292,7 @@
           <w:rFonts w:eastAsiaTheme="minorEastAsia"/>
         </w:rPr>
       </w:pPr>
+      <w:bookmarkStart w:id="2" w:name="_Toc73953345"/>
       <w:r>
         <w:rPr>
           <w:rFonts w:eastAsiaTheme="minorEastAsia"/>
@@ -2357,6 +3300,7 @@
         <w:lastRenderedPageBreak/>
         <w:t>Question 2.</w:t>
       </w:r>
+      <w:bookmarkEnd w:id="2"/>
     </w:p>
     <w:p/>
     <w:p>
@@ -3379,9 +4323,26 @@
       <w:pPr>
         <w:pStyle w:val="Heading1"/>
       </w:pPr>
+      <w:bookmarkStart w:id="3" w:name="_Toc73953346"/>
       <w:r>
         <w:lastRenderedPageBreak/>
         <w:t>Part 1.</w:t>
+      </w:r>
+      <w:bookmarkEnd w:id="3"/>
+    </w:p>
+    <w:p/>
+    <w:p>
+      <w:r>
+        <w:t xml:space="preserve">Please Note that some graphs appear twice, since the assignment was first done by </w:t>
+      </w:r>
+      <w:r>
+        <w:t xml:space="preserve">each of </w:t>
+      </w:r>
+      <w:r>
+        <w:t xml:space="preserve">us independently. </w:t>
+      </w:r>
+      <w:r>
+        <w:t>And code for both is supplied.</w:t>
       </w:r>
     </w:p>
     <w:p/>
@@ -3389,6 +4350,7 @@
       <w:pPr>
         <w:pStyle w:val="Heading2"/>
       </w:pPr>
+      <w:bookmarkStart w:id="4" w:name="_Toc73953347"/>
       <w:r>
         <w:t>Question 3</w:t>
       </w:r>
@@ -3398,6 +4360,7 @@
       <w:r>
         <w:t>.</w:t>
       </w:r>
+      <w:bookmarkEnd w:id="4"/>
     </w:p>
     <w:p/>
     <w:p>
@@ -3487,7 +4450,7 @@
                     <pic:cNvPicPr/>
                   </pic:nvPicPr>
                   <pic:blipFill>
-                    <a:blip r:embed="rId5">
+                    <a:blip r:embed="rId6">
                       <a:extLst>
                         <a:ext uri="{28A0092B-C50C-407E-A947-70E740481C1C}">
                           <a14:useLocalDpi xmlns:a14="http://schemas.microsoft.com/office/drawing/2010/main" val="0"/>
@@ -3531,18 +4494,28 @@
     </w:p>
     <w:p/>
     <w:p>
-      <w:r>
-        <w:br w:type="page"/>
+      <w:pPr>
+        <w:pStyle w:val="Heading1"/>
+      </w:pPr>
+      <w:bookmarkStart w:id="5" w:name="_Toc73953348"/>
+      <w:r>
+        <w:lastRenderedPageBreak/>
+        <w:t>Part 2.</w:t>
+      </w:r>
+      <w:bookmarkEnd w:id="5"/>
+      <w:r>
+        <w:t xml:space="preserve"> </w:t>
       </w:r>
     </w:p>
     <w:p>
       <w:pPr>
         <w:pStyle w:val="Heading2"/>
       </w:pPr>
-      <w:r>
-        <w:lastRenderedPageBreak/>
+      <w:bookmarkStart w:id="6" w:name="_Toc73953349"/>
+      <w:r>
         <w:t>Question 5+6.</w:t>
       </w:r>
+      <w:bookmarkEnd w:id="6"/>
     </w:p>
     <w:p>
       <w:r>
@@ -3557,8 +4530,16 @@
       <w:r>
         <w:t xml:space="preserve"> the Projected Gradient Descent algorithm with 2 possible step size calculations as described in the HW assignment. </w:t>
       </w:r>
-      <w:r>
-        <w:t>The graphs obtained are the following:</w:t>
+    </w:p>
+    <w:p>
+      <w:r>
+        <w:t>The graphs obtained are the following</w:t>
+      </w:r>
+      <w:r>
+        <w:t xml:space="preserve"> (PY &amp; MATLAB)</w:t>
+      </w:r>
+      <w:r>
+        <w:t>:</w:t>
       </w:r>
     </w:p>
     <w:p>
@@ -3582,7 +4563,7 @@
                     <pic:cNvPicPr/>
                   </pic:nvPicPr>
                   <pic:blipFill>
-                    <a:blip r:embed="rId6">
+                    <a:blip r:embed="rId7">
                       <a:extLst>
                         <a:ext uri="{28A0092B-C50C-407E-A947-70E740481C1C}">
                           <a14:useLocalDpi xmlns:a14="http://schemas.microsoft.com/office/drawing/2010/main" val="0"/>
@@ -3608,54 +4589,13 @@
           </wp:inline>
         </w:drawing>
       </w:r>
-    </w:p>
-    <w:p>
-      <w:r>
-        <w:t>The additional operation of taking absolute value was added to the Error function.</w:t>
-      </w:r>
-    </w:p>
-    <w:p>
-      <w:r>
-        <w:t xml:space="preserve">We can indeed see that the </w:t>
-      </w:r>
-      <w:proofErr w:type="spellStart"/>
-      <w:r>
-        <w:t>AdaGrad</w:t>
-      </w:r>
-      <w:proofErr w:type="spellEnd"/>
-      <w:r>
-        <w:t xml:space="preserve"> step size converges much faster and gives a much smaller error over smaller number of iterations. </w:t>
-      </w:r>
-      <w:r>
-        <w:t xml:space="preserve">The reason is that </w:t>
-      </w:r>
-      <w:r>
-        <w:t xml:space="preserve">it </w:t>
-      </w:r>
-      <w:r>
-        <w:t xml:space="preserve">takes into account all the previous </w:t>
-      </w:r>
-      <w:proofErr w:type="gramStart"/>
-      <w:r>
-        <w:t xml:space="preserve">gradients, </w:t>
-      </w:r>
-      <w:r>
-        <w:t>and</w:t>
-      </w:r>
-      <w:proofErr w:type="gramEnd"/>
-      <w:r>
-        <w:t xml:space="preserve"> adapts the step size accordingly. </w:t>
-      </w:r>
-    </w:p>
-    <w:p>
       <w:r>
         <w:rPr>
           <w:noProof/>
         </w:rPr>
-        <w:lastRenderedPageBreak/>
         <w:drawing>
-          <wp:inline distT="0" distB="0" distL="0" distR="0" wp14:anchorId="1C226086" wp14:editId="4434DD25">
-            <wp:extent cx="5324475" cy="3990975"/>
+          <wp:inline distT="0" distB="0" distL="0" distR="0" wp14:anchorId="7F9BE7FA" wp14:editId="1300E39A">
+            <wp:extent cx="3811426" cy="2856865"/>
             <wp:effectExtent l="0" t="0" r="0" b="0"/>
             <wp:docPr id="15" name="Picture 15"/>
             <wp:cNvGraphicFramePr>
@@ -3671,7 +4611,7 @@
                     </pic:cNvPicPr>
                   </pic:nvPicPr>
                   <pic:blipFill>
-                    <a:blip r:embed="rId7">
+                    <a:blip r:embed="rId8">
                       <a:extLst>
                         <a:ext uri="{28A0092B-C50C-407E-A947-70E740481C1C}">
                           <a14:useLocalDpi xmlns:a14="http://schemas.microsoft.com/office/drawing/2010/main" val="0"/>
@@ -3686,7 +4626,7 @@
                   <pic:spPr bwMode="auto">
                     <a:xfrm>
                       <a:off x="0" y="0"/>
-                      <a:ext cx="5324475" cy="3990975"/>
+                      <a:ext cx="3826581" cy="2868224"/>
                     </a:xfrm>
                     <a:prstGeom prst="rect">
                       <a:avLst/>
@@ -3705,7 +4645,40 @@
     </w:p>
     <w:p>
       <w:r>
-        <w:br w:type="page"/>
+        <w:t>The additional operation of taking absolute value was added to the Error function.</w:t>
+      </w:r>
+    </w:p>
+    <w:p>
+      <w:r>
+        <w:t xml:space="preserve">We can indeed see that the </w:t>
+      </w:r>
+      <w:proofErr w:type="spellStart"/>
+      <w:r>
+        <w:t>AdaGrad</w:t>
+      </w:r>
+      <w:proofErr w:type="spellEnd"/>
+      <w:r>
+        <w:t xml:space="preserve"> step size converges much faster and gives a much smaller error over smaller number of iterations. </w:t>
+      </w:r>
+      <w:r>
+        <w:t xml:space="preserve">The reason is that </w:t>
+      </w:r>
+      <w:r>
+        <w:t xml:space="preserve">it </w:t>
+      </w:r>
+      <w:r>
+        <w:t xml:space="preserve">takes into account all the previous </w:t>
+      </w:r>
+      <w:proofErr w:type="gramStart"/>
+      <w:r>
+        <w:t xml:space="preserve">gradients, </w:t>
+      </w:r>
+      <w:r>
+        <w:t>and</w:t>
+      </w:r>
+      <w:proofErr w:type="gramEnd"/>
+      <w:r>
+        <w:t xml:space="preserve"> adapts the step size accordingly. </w:t>
       </w:r>
     </w:p>
     <w:p>
@@ -3713,9 +4686,14 @@
         <w:pStyle w:val="Heading2"/>
       </w:pPr>
       <w:r>
+        <w:br w:type="page"/>
+      </w:r>
+      <w:bookmarkStart w:id="7" w:name="_Toc73953350"/>
+      <w:r>
         <w:lastRenderedPageBreak/>
         <w:t>Question 7.</w:t>
       </w:r>
+      <w:bookmarkEnd w:id="7"/>
     </w:p>
     <w:p/>
     <w:p>
@@ -6448,15 +7426,29 @@
       <w:pPr>
         <w:pStyle w:val="Heading2"/>
       </w:pPr>
+      <w:bookmarkStart w:id="8" w:name="_Toc73953351"/>
       <w:r>
         <w:lastRenderedPageBreak/>
         <w:t>Question 8.</w:t>
       </w:r>
+      <w:bookmarkEnd w:id="8"/>
     </w:p>
     <w:p/>
     <w:p>
       <w:r>
-        <w:t>The following graph was obtained:</w:t>
+        <w:t>The following graph</w:t>
+      </w:r>
+      <w:r>
+        <w:t>s</w:t>
+      </w:r>
+      <w:r>
+        <w:t xml:space="preserve"> </w:t>
+      </w:r>
+      <w:r>
+        <w:t>were</w:t>
+      </w:r>
+      <w:r>
+        <w:t xml:space="preserve"> obtained:</w:t>
       </w:r>
     </w:p>
     <w:p>
@@ -6465,7 +7457,7 @@
           <w:noProof/>
         </w:rPr>
         <w:drawing>
-          <wp:inline distT="0" distB="0" distL="0" distR="0" wp14:anchorId="41A30700" wp14:editId="39347042">
+          <wp:inline distT="0" distB="0" distL="0" distR="0" wp14:anchorId="6434ADC2" wp14:editId="53FAC730">
             <wp:extent cx="3803904" cy="2852928"/>
             <wp:effectExtent l="0" t="0" r="6350" b="5080"/>
             <wp:docPr id="3" name="Picture 3" descr="Chart, line chart&#10;&#10;Description automatically generated"/>
@@ -6480,7 +7472,7 @@
                     <pic:cNvPicPr/>
                   </pic:nvPicPr>
                   <pic:blipFill>
-                    <a:blip r:embed="rId8">
+                    <a:blip r:embed="rId9">
                       <a:extLst>
                         <a:ext uri="{28A0092B-C50C-407E-A947-70E740481C1C}">
                           <a14:useLocalDpi xmlns:a14="http://schemas.microsoft.com/office/drawing/2010/main" val="0"/>
@@ -6506,31 +7498,13 @@
           </wp:inline>
         </w:drawing>
       </w:r>
-    </w:p>
-    <w:p>
-      <w:r>
-        <w:t xml:space="preserve">We can see that for the constant step size of 1/L we have the best convergence, indeed as was proved in the lectures and tutorials. </w:t>
-      </w:r>
-    </w:p>
-    <w:p>
-      <w:r>
-        <w:t>For step size of 10/L the algorithm “jumps over” the minimum point. The ‘update’ step is moving in the direction of the negative gradient, but the step is too big.</w:t>
-      </w:r>
-    </w:p>
-    <w:p>
-      <w:r>
-        <w:t>For 1/10L the algorithm would also converge, but it will take longer, as we may observe.</w:t>
-      </w:r>
-    </w:p>
-    <w:p>
       <w:r>
         <w:rPr>
           <w:noProof/>
         </w:rPr>
-        <w:lastRenderedPageBreak/>
         <w:drawing>
-          <wp:inline distT="0" distB="0" distL="0" distR="0" wp14:anchorId="73EB1B3A" wp14:editId="62EDDBDB">
-            <wp:extent cx="5324475" cy="3990975"/>
+          <wp:inline distT="0" distB="0" distL="0" distR="0" wp14:anchorId="29FFCDF9" wp14:editId="558DA3D2">
+            <wp:extent cx="3892755" cy="2917825"/>
             <wp:effectExtent l="0" t="0" r="0" b="0"/>
             <wp:docPr id="14" name="Picture 14"/>
             <wp:cNvGraphicFramePr>
@@ -6546,7 +7520,7 @@
                     </pic:cNvPicPr>
                   </pic:nvPicPr>
                   <pic:blipFill>
-                    <a:blip r:embed="rId9">
+                    <a:blip r:embed="rId10">
                       <a:extLst>
                         <a:ext uri="{28A0092B-C50C-407E-A947-70E740481C1C}">
                           <a14:useLocalDpi xmlns:a14="http://schemas.microsoft.com/office/drawing/2010/main" val="0"/>
@@ -6561,7 +7535,7 @@
                   <pic:spPr bwMode="auto">
                     <a:xfrm>
                       <a:off x="0" y="0"/>
-                      <a:ext cx="5324475" cy="3990975"/>
+                      <a:ext cx="3900922" cy="2923947"/>
                     </a:xfrm>
                     <a:prstGeom prst="rect">
                       <a:avLst/>
@@ -6580,22 +7554,44 @@
     </w:p>
     <w:p>
       <w:r>
-        <w:br w:type="page"/>
+        <w:t xml:space="preserve">We can see that for the constant step size of 1/L we have the best convergence, indeed as was proved in the lectures and tutorials. </w:t>
       </w:r>
     </w:p>
+    <w:p>
+      <w:r>
+        <w:t>For step size of 10/L the algorithm “jumps over” the minimum point. The ‘update’ step is moving in the direction of the negative gradient, but the step is too big.</w:t>
+      </w:r>
+    </w:p>
+    <w:p>
+      <w:r>
+        <w:t>For 1/10L the algorithm would also converge, but it will take longer, as we may observe.</w:t>
+      </w:r>
+    </w:p>
+    <w:p/>
     <w:p>
       <w:pPr>
         <w:pStyle w:val="Heading2"/>
       </w:pPr>
       <w:r>
+        <w:br w:type="page"/>
+      </w:r>
+      <w:bookmarkStart w:id="9" w:name="_Toc73953352"/>
+      <w:r>
         <w:lastRenderedPageBreak/>
         <w:t>Question 9.</w:t>
       </w:r>
+      <w:bookmarkEnd w:id="9"/>
     </w:p>
     <w:p/>
     <w:p>
       <w:r>
-        <w:t>The graph obtained is the following:</w:t>
+        <w:t>The graph</w:t>
+      </w:r>
+      <w:r>
+        <w:t>s</w:t>
+      </w:r>
+      <w:r>
+        <w:t xml:space="preserve"> obtained is the following:</w:t>
       </w:r>
     </w:p>
     <w:p>
@@ -6619,7 +7615,7 @@
                     <pic:cNvPicPr/>
                   </pic:nvPicPr>
                   <pic:blipFill>
-                    <a:blip r:embed="rId10">
+                    <a:blip r:embed="rId11">
                       <a:extLst>
                         <a:ext uri="{28A0092B-C50C-407E-A947-70E740481C1C}">
                           <a14:useLocalDpi xmlns:a14="http://schemas.microsoft.com/office/drawing/2010/main" val="0"/>
@@ -6638,6 +7634,62 @@
                     <a:prstGeom prst="rect">
                       <a:avLst/>
                     </a:prstGeom>
+                  </pic:spPr>
+                </pic:pic>
+              </a:graphicData>
+            </a:graphic>
+          </wp:inline>
+        </w:drawing>
+      </w:r>
+      <w:r>
+        <w:rPr>
+          <w:b/>
+          <w:bCs/>
+          <w:noProof/>
+          <w:color w:val="FF0000"/>
+        </w:rPr>
+        <w:drawing>
+          <wp:inline distT="0" distB="0" distL="0" distR="0" wp14:anchorId="24017EE0" wp14:editId="686D1530">
+            <wp:extent cx="3562350" cy="2670170"/>
+            <wp:effectExtent l="0" t="0" r="0" b="0"/>
+            <wp:docPr id="12" name="Picture 12"/>
+            <wp:cNvGraphicFramePr>
+              <a:graphicFrameLocks xmlns:a="http://schemas.openxmlformats.org/drawingml/2006/main" noChangeAspect="1"/>
+            </wp:cNvGraphicFramePr>
+            <a:graphic xmlns:a="http://schemas.openxmlformats.org/drawingml/2006/main">
+              <a:graphicData uri="http://schemas.openxmlformats.org/drawingml/2006/picture">
+                <pic:pic xmlns:pic="http://schemas.openxmlformats.org/drawingml/2006/picture">
+                  <pic:nvPicPr>
+                    <pic:cNvPr id="0" name="Picture 5"/>
+                    <pic:cNvPicPr>
+                      <a:picLocks noChangeAspect="1" noChangeArrowheads="1"/>
+                    </pic:cNvPicPr>
+                  </pic:nvPicPr>
+                  <pic:blipFill>
+                    <a:blip r:embed="rId12">
+                      <a:extLst>
+                        <a:ext uri="{28A0092B-C50C-407E-A947-70E740481C1C}">
+                          <a14:useLocalDpi xmlns:a14="http://schemas.microsoft.com/office/drawing/2010/main" val="0"/>
+                        </a:ext>
+                      </a:extLst>
+                    </a:blip>
+                    <a:srcRect/>
+                    <a:stretch>
+                      <a:fillRect/>
+                    </a:stretch>
+                  </pic:blipFill>
+                  <pic:spPr bwMode="auto">
+                    <a:xfrm>
+                      <a:off x="0" y="0"/>
+                      <a:ext cx="3572627" cy="2677873"/>
+                    </a:xfrm>
+                    <a:prstGeom prst="rect">
+                      <a:avLst/>
+                    </a:prstGeom>
+                    <a:noFill/>
+                    <a:ln>
+                      <a:noFill/>
+                    </a:ln>
                   </pic:spPr>
                 </pic:pic>
               </a:graphicData>
@@ -6853,15 +7905,7 @@
         <w:t>er</w:t>
       </w:r>
       <w:r>
-        <w:t xml:space="preserve"> than </w:t>
-      </w:r>
-      <w:proofErr w:type="gramStart"/>
-      <w:r>
-        <w:t>G ,</w:t>
-      </w:r>
-      <w:proofErr w:type="gramEnd"/>
-      <w:r>
-        <w:t xml:space="preserve"> so the convergence rate is much faster than convergence rate of the PGD with const step size.</w:t>
+        <w:t xml:space="preserve"> than G, so the convergence rate is much faster than convergence rate of the PGD with const step size.</w:t>
       </w:r>
     </w:p>
     <w:p>
@@ -6872,75 +7916,43 @@
           <w:color w:val="FF0000"/>
         </w:rPr>
       </w:pPr>
-      <w:r>
-        <w:rPr>
-          <w:b/>
-          <w:bCs/>
-          <w:noProof/>
-          <w:color w:val="FF0000"/>
-        </w:rPr>
-        <w:drawing>
-          <wp:inline distT="0" distB="0" distL="0" distR="0" wp14:anchorId="014C2EE5" wp14:editId="0F95BF9A">
-            <wp:extent cx="3562350" cy="2670170"/>
-            <wp:effectExtent l="0" t="0" r="0" b="0"/>
-            <wp:docPr id="12" name="Picture 12"/>
-            <wp:cNvGraphicFramePr>
-              <a:graphicFrameLocks xmlns:a="http://schemas.openxmlformats.org/drawingml/2006/main" noChangeAspect="1"/>
-            </wp:cNvGraphicFramePr>
-            <a:graphic xmlns:a="http://schemas.openxmlformats.org/drawingml/2006/main">
-              <a:graphicData uri="http://schemas.openxmlformats.org/drawingml/2006/picture">
-                <pic:pic xmlns:pic="http://schemas.openxmlformats.org/drawingml/2006/picture">
-                  <pic:nvPicPr>
-                    <pic:cNvPr id="0" name="Picture 5"/>
-                    <pic:cNvPicPr>
-                      <a:picLocks noChangeAspect="1" noChangeArrowheads="1"/>
-                    </pic:cNvPicPr>
-                  </pic:nvPicPr>
-                  <pic:blipFill>
-                    <a:blip r:embed="rId11">
-                      <a:extLst>
-                        <a:ext uri="{28A0092B-C50C-407E-A947-70E740481C1C}">
-                          <a14:useLocalDpi xmlns:a14="http://schemas.microsoft.com/office/drawing/2010/main" val="0"/>
-                        </a:ext>
-                      </a:extLst>
-                    </a:blip>
-                    <a:srcRect/>
-                    <a:stretch>
-                      <a:fillRect/>
-                    </a:stretch>
-                  </pic:blipFill>
-                  <pic:spPr bwMode="auto">
-                    <a:xfrm>
-                      <a:off x="0" y="0"/>
-                      <a:ext cx="3572627" cy="2677873"/>
-                    </a:xfrm>
-                    <a:prstGeom prst="rect">
-                      <a:avLst/>
-                    </a:prstGeom>
-                    <a:noFill/>
-                    <a:ln>
-                      <a:noFill/>
-                    </a:ln>
-                  </pic:spPr>
-                </pic:pic>
-              </a:graphicData>
-            </a:graphic>
-          </wp:inline>
-        </w:drawing>
-      </w:r>
     </w:p>
     <w:p>
       <w:r>
         <w:br w:type="page"/>
       </w:r>
+    </w:p>
+    <w:p>
+      <w:pPr>
+        <w:pStyle w:val="Heading1"/>
+      </w:pPr>
+      <w:bookmarkStart w:id="10" w:name="_Toc73953353"/>
+      <w:r>
+        <w:lastRenderedPageBreak/>
+        <w:t>Part 3.</w:t>
+      </w:r>
+      <w:bookmarkEnd w:id="10"/>
     </w:p>
     <w:p>
       <w:pPr>
         <w:pStyle w:val="Heading2"/>
       </w:pPr>
-      <w:r>
-        <w:lastRenderedPageBreak/>
+      <w:bookmarkStart w:id="11" w:name="_Toc73953354"/>
+      <w:r>
         <w:t>Question 10:</w:t>
+      </w:r>
+      <w:bookmarkEnd w:id="11"/>
+    </w:p>
+    <w:p/>
+    <w:p>
+      <w:r>
+        <w:t xml:space="preserve">The graph obtained </w:t>
+      </w:r>
+      <w:r>
+        <w:t>is</w:t>
+      </w:r>
+      <w:r>
+        <w:t xml:space="preserve"> the following (only PY):</w:t>
       </w:r>
     </w:p>
     <w:p>
@@ -6949,9 +7961,9 @@
           <w:noProof/>
         </w:rPr>
         <w:drawing>
-          <wp:inline distT="0" distB="0" distL="0" distR="0" wp14:anchorId="6B2234DD" wp14:editId="1FD9589E">
-            <wp:extent cx="4227924" cy="3168650"/>
-            <wp:effectExtent l="0" t="0" r="1270" b="0"/>
+          <wp:inline distT="0" distB="0" distL="0" distR="0" wp14:anchorId="6B2234DD" wp14:editId="560AFEA4">
+            <wp:extent cx="4320984" cy="3082636"/>
+            <wp:effectExtent l="0" t="0" r="3810" b="3810"/>
             <wp:docPr id="5" name="Picture 5"/>
             <wp:cNvGraphicFramePr>
               <a:graphicFrameLocks xmlns:a="http://schemas.openxmlformats.org/drawingml/2006/main" noChangeAspect="1"/>
@@ -6965,23 +7977,21 @@
                       <a:picLocks noChangeAspect="1" noChangeArrowheads="1"/>
                     </pic:cNvPicPr>
                   </pic:nvPicPr>
-                  <pic:blipFill>
-                    <a:blip r:embed="rId12">
+                  <pic:blipFill rotWithShape="1">
+                    <a:blip r:embed="rId13">
                       <a:extLst>
                         <a:ext uri="{28A0092B-C50C-407E-A947-70E740481C1C}">
                           <a14:useLocalDpi xmlns:a14="http://schemas.microsoft.com/office/drawing/2010/main" val="0"/>
                         </a:ext>
                       </a:extLst>
                     </a:blip>
-                    <a:srcRect/>
-                    <a:stretch>
-                      <a:fillRect/>
-                    </a:stretch>
+                    <a:srcRect t="4809"/>
+                    <a:stretch/>
                   </pic:blipFill>
                   <pic:spPr bwMode="auto">
                     <a:xfrm>
                       <a:off x="0" y="0"/>
-                      <a:ext cx="4229907" cy="3170136"/>
+                      <a:ext cx="4330684" cy="3089556"/>
                     </a:xfrm>
                     <a:prstGeom prst="rect">
                       <a:avLst/>
@@ -6990,6 +8000,11 @@
                     <a:ln>
                       <a:noFill/>
                     </a:ln>
+                    <a:extLst>
+                      <a:ext uri="{53640926-AAD7-44D8-BBD7-CCE9431645EC}">
+                        <a14:shadowObscured xmlns:a14="http://schemas.microsoft.com/office/drawing/2010/main"/>
+                      </a:ext>
+                    </a:extLst>
                   </pic:spPr>
                 </pic:pic>
               </a:graphicData>
@@ -7002,8 +8017,22 @@
       <w:pPr>
         <w:pStyle w:val="Heading2"/>
       </w:pPr>
+      <w:bookmarkStart w:id="12" w:name="_Toc73953355"/>
       <w:r>
         <w:t>Question 11.</w:t>
+      </w:r>
+      <w:bookmarkEnd w:id="12"/>
+    </w:p>
+    <w:p/>
+    <w:p>
+      <w:r>
+        <w:t xml:space="preserve">The graph obtained </w:t>
+      </w:r>
+      <w:r>
+        <w:t>is</w:t>
+      </w:r>
+      <w:r>
+        <w:t xml:space="preserve"> the following (only PY):</w:t>
       </w:r>
     </w:p>
     <w:p>
@@ -7012,8 +8041,8 @@
           <w:noProof/>
         </w:rPr>
         <w:drawing>
-          <wp:inline distT="0" distB="0" distL="0" distR="0" wp14:anchorId="1CC669D6" wp14:editId="25BC9F21">
-            <wp:extent cx="4804074" cy="3600450"/>
+          <wp:inline distT="0" distB="0" distL="0" distR="0" wp14:anchorId="1CC669D6" wp14:editId="24482AA1">
+            <wp:extent cx="4440382" cy="3145919"/>
             <wp:effectExtent l="0" t="0" r="0" b="0"/>
             <wp:docPr id="6" name="Picture 6"/>
             <wp:cNvGraphicFramePr>
@@ -7028,23 +8057,21 @@
                       <a:picLocks noChangeAspect="1" noChangeArrowheads="1"/>
                     </pic:cNvPicPr>
                   </pic:nvPicPr>
-                  <pic:blipFill>
-                    <a:blip r:embed="rId13">
+                  <pic:blipFill rotWithShape="1">
+                    <a:blip r:embed="rId14">
                       <a:extLst>
                         <a:ext uri="{28A0092B-C50C-407E-A947-70E740481C1C}">
                           <a14:useLocalDpi xmlns:a14="http://schemas.microsoft.com/office/drawing/2010/main" val="0"/>
                         </a:ext>
                       </a:extLst>
                     </a:blip>
-                    <a:srcRect/>
-                    <a:stretch>
-                      <a:fillRect/>
-                    </a:stretch>
+                    <a:srcRect t="5468"/>
+                    <a:stretch/>
                   </pic:blipFill>
                   <pic:spPr bwMode="auto">
                     <a:xfrm>
                       <a:off x="0" y="0"/>
-                      <a:ext cx="4805114" cy="3601229"/>
+                      <a:ext cx="4454291" cy="3155774"/>
                     </a:xfrm>
                     <a:prstGeom prst="rect">
                       <a:avLst/>
@@ -7053,6 +8080,11 @@
                     <a:ln>
                       <a:noFill/>
                     </a:ln>
+                    <a:extLst>
+                      <a:ext uri="{53640926-AAD7-44D8-BBD7-CCE9431645EC}">
+                        <a14:shadowObscured xmlns:a14="http://schemas.microsoft.com/office/drawing/2010/main"/>
+                      </a:ext>
+                    </a:extLst>
                   </pic:spPr>
                 </pic:pic>
               </a:graphicData>
@@ -7061,9 +8093,9 @@
         </w:drawing>
       </w:r>
     </w:p>
-    <w:p/>
     <w:p>
       <w:r>
+        <w:lastRenderedPageBreak/>
         <w:t>The following conclusions can be made by looking at those graphs:</w:t>
       </w:r>
     </w:p>
@@ -7076,7 +8108,6 @@
         </w:numPr>
       </w:pPr>
       <w:r>
-        <w:lastRenderedPageBreak/>
         <w:t xml:space="preserve">As the batch size decreases, the ‘error’ </w:t>
       </w:r>
       <w:r>
@@ -7975,13 +9006,52 @@
     <w:name w:val="Hyperlink"/>
     <w:basedOn w:val="DefaultParagraphFont"/>
     <w:uiPriority w:val="99"/>
-    <w:semiHidden/>
     <w:unhideWhenUsed/>
     <w:rsid w:val="00DA6528"/>
     <w:rPr>
       <w:color w:val="0000FF"/>
       <w:u w:val="single"/>
     </w:rPr>
+  </w:style>
+  <w:style w:type="paragraph" w:styleId="TOCHeading">
+    <w:name w:val="TOC Heading"/>
+    <w:basedOn w:val="Heading1"/>
+    <w:next w:val="Normal"/>
+    <w:uiPriority w:val="39"/>
+    <w:unhideWhenUsed/>
+    <w:qFormat/>
+    <w:rsid w:val="00834812"/>
+    <w:pPr>
+      <w:outlineLvl w:val="9"/>
+    </w:pPr>
+    <w:rPr>
+      <w:lang w:bidi="ar-SA"/>
+    </w:rPr>
+  </w:style>
+  <w:style w:type="paragraph" w:styleId="TOC1">
+    <w:name w:val="toc 1"/>
+    <w:basedOn w:val="Normal"/>
+    <w:next w:val="Normal"/>
+    <w:autoRedefine/>
+    <w:uiPriority w:val="39"/>
+    <w:unhideWhenUsed/>
+    <w:rsid w:val="00834812"/>
+    <w:pPr>
+      <w:spacing w:after="100"/>
+    </w:pPr>
+  </w:style>
+  <w:style w:type="paragraph" w:styleId="TOC2">
+    <w:name w:val="toc 2"/>
+    <w:basedOn w:val="Normal"/>
+    <w:next w:val="Normal"/>
+    <w:autoRedefine/>
+    <w:uiPriority w:val="39"/>
+    <w:unhideWhenUsed/>
+    <w:rsid w:val="00834812"/>
+    <w:pPr>
+      <w:spacing w:after="100"/>
+      <w:ind w:left="220"/>
+    </w:pPr>
   </w:style>
 </w:styles>
 </file>
@@ -8279,4 +9349,16 @@
     </a:ext>
   </a:extLst>
 </a:theme>
+</file>
+
+<file path=customXml/item1.xml><?xml version="1.0" encoding="utf-8"?>
+<b:Sources xmlns:b="http://schemas.openxmlformats.org/officeDocument/2006/bibliography" xmlns="http://schemas.openxmlformats.org/officeDocument/2006/bibliography" SelectedStyle="\APASixthEditionOfficeOnline.xsl" StyleName="APA" Version="6"/>
+</file>
+
+<file path=customXml/itemProps1.xml><?xml version="1.0" encoding="utf-8"?>
+<ds:datastoreItem xmlns:ds="http://schemas.openxmlformats.org/officeDocument/2006/customXml" ds:itemID="{1E557C46-45CC-4AA1-AF4E-1862C1BBF771}">
+  <ds:schemaRefs>
+    <ds:schemaRef ds:uri="http://schemas.openxmlformats.org/officeDocument/2006/bibliography"/>
+  </ds:schemaRefs>
+</ds:datastoreItem>
 </file>
</xml_diff>